<commit_message>
add dac & adc tables.
</commit_message>
<xml_diff>
--- a/thesis_files/[2] firmware/[2] ip/axis_pfb_readout_v2.docx
+++ b/thesis_files/[2] firmware/[2] ip/axis_pfb_readout_v2.docx
@@ -337,6 +337,8 @@
           <w:szCs w:val="24"/>
         </w:rPr>
       </w:pPr>
+      <w:bookmarkStart w:id="0" w:name="_GoBack"/>
+      <w:bookmarkEnd w:id="0"/>
       <w:r>
         <w:rPr>
           <w:rFonts w:ascii="Times New Roman" w:eastAsia="Times New Roman" w:hAnsi="Times New Roman" w:cs="Times New Roman"/>
@@ -818,20 +820,7 @@
           <w:szCs w:val="24"/>
           <w:u w:val="none"/>
         </w:rPr>
-        <w:t>bitstream files a</w:t>
-      </w:r>
-      <w:bookmarkStart w:id="0" w:name="_GoBack"/>
-      <w:bookmarkEnd w:id="0"/>
-      <w:r>
-        <w:rPr>
-          <w:rStyle w:val="Hyperlink"/>
-          <w:rFonts w:ascii="Times New Roman" w:eastAsia="Times New Roman" w:hAnsi="Times New Roman" w:cs="Times New Roman"/>
-          <w:color w:val="auto"/>
-          <w:sz w:val="24"/>
-          <w:szCs w:val="24"/>
-          <w:u w:val="none"/>
-        </w:rPr>
-        <w:t xml:space="preserve">re also included. If you don’t know how to use the bitstream files, see the section </w:t>
+        <w:t xml:space="preserve">bitstream files are also included. If you don’t know how to use the bitstream files, see the section </w:t>
       </w:r>
       <w:r>
         <w:rPr>
@@ -5479,7 +5468,7 @@
 </file>
 
 <file path=customXml/itemProps1.xml><?xml version="1.0" encoding="utf-8"?>
-<ds:datastoreItem xmlns:ds="http://schemas.openxmlformats.org/officeDocument/2006/customXml" ds:itemID="{D46A22BB-9B25-4B7C-80C6-FCC0B595B393}">
+<ds:datastoreItem xmlns:ds="http://schemas.openxmlformats.org/officeDocument/2006/customXml" ds:itemID="{8519C2AF-5832-4003-BAF3-76F8ADF1A12F}">
   <ds:schemaRefs>
     <ds:schemaRef ds:uri="http://schemas.openxmlformats.org/officeDocument/2006/bibliography"/>
   </ds:schemaRefs>

</xml_diff>